<commit_message>
ADD: Nuevo proyecto, conocimientos, CV actualizado
</commit_message>
<xml_diff>
--- a/public/cv_pabloyanez.docx
+++ b/public/cv_pabloyanez.docx
@@ -186,7 +186,9 @@
     <w:p>
       <w:pPr>
         <w:rPr>
-          <w:rFonts w:ascii="Tahoma" w:hAnsi="Tahoma" w:cs="Tahoma"/>
+          <w:rFonts w:ascii="Tahoma" w:eastAsia="Helvetica" w:hAnsi="Tahoma" w:cs="Tahoma"/>
+          <w:i/>
+          <w:iCs/>
           <w:color w:val="D9D9D9" w:themeColor="background1" w:themeShade="D9"/>
           <w:sz w:val="22"/>
           <w:szCs w:val="22"/>
@@ -205,14 +207,49 @@
       </w:r>
       <w:r>
         <w:rPr>
-          <w:rFonts w:ascii="Tahoma" w:hAnsi="Tahoma" w:cs="Tahoma"/>
+          <w:rFonts w:ascii="Tahoma" w:eastAsia="Helvetica" w:hAnsi="Tahoma" w:cs="Tahoma"/>
           <w:color w:val="D9D9D9" w:themeColor="background1" w:themeShade="D9"/>
           <w:sz w:val="22"/>
           <w:szCs w:val="22"/>
           <w:lang w:val="es-ES"/>
         </w:rPr>
-        <w:t xml:space="preserve">/ </w:t>
-      </w:r>
+        <w:t>/</w:t>
+      </w:r>
+      <w:r>
+        <w:rPr>
+          <w:rFonts w:ascii="Tahoma" w:eastAsia="Helvetica" w:hAnsi="Tahoma" w:cs="Tahoma"/>
+          <w:i/>
+          <w:iCs/>
+          <w:color w:val="D9D9D9" w:themeColor="background1" w:themeShade="D9"/>
+          <w:sz w:val="22"/>
+          <w:szCs w:val="22"/>
+          <w:lang w:val="es-ES"/>
+        </w:rPr>
+        <w:t xml:space="preserve"> </w:t>
+      </w:r>
+      <w:r>
+        <w:rPr>
+          <w:rFonts w:ascii="Tahoma" w:eastAsia="Helvetica" w:hAnsi="Tahoma" w:cs="Tahoma"/>
+          <w:i/>
+          <w:iCs/>
+          <w:color w:val="D9D9D9" w:themeColor="background1" w:themeShade="D9"/>
+          <w:sz w:val="22"/>
+          <w:szCs w:val="22"/>
+          <w:lang w:val="es-ES"/>
+        </w:rPr>
+        <w:t>+56 9 5692 9754</w:t>
+      </w:r>
+    </w:p>
+    <w:p>
+      <w:pPr>
+        <w:rPr>
+          <w:rFonts w:ascii="Tahoma" w:hAnsi="Tahoma" w:cs="Tahoma"/>
+          <w:color w:val="D9D9D9" w:themeColor="background1" w:themeShade="D9"/>
+          <w:sz w:val="22"/>
+          <w:szCs w:val="22"/>
+          <w:lang w:val="es-ES"/>
+        </w:rPr>
+      </w:pPr>
       <w:hyperlink r:id="rId8" w:history="1">
         <w:r>
           <w:rPr>
@@ -232,16 +269,7 @@
           <w:sz w:val="22"/>
           <w:szCs w:val="22"/>
         </w:rPr>
-        <w:t xml:space="preserve"> /</w:t>
-      </w:r>
-      <w:r>
-        <w:rPr>
-          <w:rFonts w:ascii="Tahoma" w:hAnsi="Tahoma" w:cs="Tahoma"/>
-          <w:color w:val="D9D9D9" w:themeColor="background1" w:themeShade="D9"/>
-          <w:sz w:val="22"/>
-          <w:szCs w:val="22"/>
-        </w:rPr>
-        <w:t xml:space="preserve"> </w:t>
+        <w:t xml:space="preserve"> / </w:t>
       </w:r>
       <w:hyperlink r:id="rId9" w:history="1">
         <w:r>
@@ -257,42 +285,40 @@
       </w:hyperlink>
       <w:r>
         <w:rPr>
+          <w:rStyle w:val="Hipervnculo"/>
           <w:rFonts w:ascii="Tahoma" w:hAnsi="Tahoma" w:cs="Tahoma"/>
           <w:color w:val="D9D9D9" w:themeColor="background1" w:themeShade="D9"/>
           <w:sz w:val="22"/>
           <w:szCs w:val="22"/>
-          <w:lang w:val="es-ES"/>
-        </w:rPr>
-        <w:tab/>
-        <w:t xml:space="preserve"> </w:t>
-      </w:r>
-    </w:p>
-    <w:p>
-      <w:pPr>
-        <w:rPr>
-          <w:rFonts w:ascii="Tahoma" w:eastAsia="Helvetica" w:hAnsi="Tahoma" w:cs="Tahoma"/>
-          <w:i/>
-          <w:iCs/>
+          <w:u w:val="none"/>
+        </w:rPr>
+        <w:t xml:space="preserve"> / </w:t>
+      </w:r>
+      <w:hyperlink r:id="rId10" w:history="1">
+        <w:r>
+          <w:rPr>
+            <w:rStyle w:val="Hipervnculo"/>
+            <w:rFonts w:ascii="Tahoma" w:eastAsia="Helvetica" w:hAnsi="Tahoma" w:cs="Tahoma"/>
+            <w:color w:val="D9D9D9" w:themeColor="background1" w:themeShade="D9"/>
+            <w:sz w:val="22"/>
+            <w:szCs w:val="22"/>
+            <w:lang w:val="es-ES"/>
+          </w:rPr>
+          <w:t>pabloyanezb.github.io/portafolio</w:t>
+        </w:r>
+      </w:hyperlink>
+      <w:r>
+        <w:rPr>
+          <w:rFonts w:ascii="Tahoma" w:hAnsi="Tahoma" w:cs="Tahoma"/>
           <w:color w:val="D9D9D9" w:themeColor="background1" w:themeShade="D9"/>
           <w:sz w:val="22"/>
           <w:szCs w:val="22"/>
           <w:lang w:val="es-ES"/>
         </w:rPr>
-      </w:pPr>
-      <w:bookmarkStart w:id="1" w:name="_Hlk49340065"/>
-      <w:bookmarkEnd w:id="1"/>
-      <w:r>
-        <w:rPr>
-          <w:rFonts w:ascii="Tahoma" w:eastAsia="Helvetica" w:hAnsi="Tahoma" w:cs="Tahoma"/>
-          <w:i/>
-          <w:iCs/>
-          <w:color w:val="D9D9D9" w:themeColor="background1" w:themeShade="D9"/>
-          <w:sz w:val="22"/>
-          <w:szCs w:val="22"/>
-          <w:lang w:val="es-ES"/>
-        </w:rPr>
-        <w:t>+56 9 5692 9754</w:t>
-      </w:r>
+        <w:t xml:space="preserve"> </w:t>
+      </w:r>
+      <w:bookmarkStart w:id="2" w:name="_Hlk49340065"/>
+      <w:bookmarkEnd w:id="2"/>
     </w:p>
     <w:p>
       <w:pPr>
@@ -892,8 +918,8 @@
         </w:rPr>
         <w:t>Diseño y planificación de proyectos, mediante la investigación y maqu</w:t>
       </w:r>
-      <w:bookmarkStart w:id="2" w:name="_Hlk49183770"/>
-      <w:bookmarkEnd w:id="2"/>
+      <w:bookmarkStart w:id="3" w:name="_Hlk49183770"/>
+      <w:bookmarkEnd w:id="3"/>
       <w:r>
         <w:rPr>
           <w:rFonts w:ascii="Tahoma" w:hAnsi="Tahoma" w:cs="Tahoma"/>
@@ -1266,29 +1292,7 @@
           <w:szCs w:val="20"/>
           <w:lang w:val="es-CL"/>
         </w:rPr>
-        <w:t xml:space="preserve">Sistema de control de versiones Git, </w:t>
-      </w:r>
-      <w:proofErr w:type="spellStart"/>
-      <w:r>
-        <w:rPr>
-          <w:rFonts w:ascii="Tahoma" w:hAnsi="Tahoma" w:cs="Tahoma"/>
-          <w:bCs/>
-          <w:sz w:val="20"/>
-          <w:szCs w:val="20"/>
-          <w:lang w:val="es-CL"/>
-        </w:rPr>
-        <w:t>Github</w:t>
-      </w:r>
-      <w:proofErr w:type="spellEnd"/>
-      <w:r>
-        <w:rPr>
-          <w:rFonts w:ascii="Tahoma" w:hAnsi="Tahoma" w:cs="Tahoma"/>
-          <w:bCs/>
-          <w:sz w:val="20"/>
-          <w:szCs w:val="20"/>
-          <w:lang w:val="es-CL"/>
-        </w:rPr>
-        <w:t>.</w:t>
+        <w:t>Sistema de control de versiones Git, Github.</w:t>
       </w:r>
     </w:p>
     <w:p>
@@ -1315,9 +1319,8 @@
           <w:szCs w:val="20"/>
           <w:lang w:val="es-CL"/>
         </w:rPr>
-        <w:t xml:space="preserve">Utilizo el sistema de gestión de paquetes para Node.js: </w:t>
-      </w:r>
-      <w:proofErr w:type="spellStart"/>
+        <w:t>Utilizo el sistema de gestión de paquetes para Node.js: npm</w:t>
+      </w:r>
       <w:r>
         <w:rPr>
           <w:rFonts w:ascii="Tahoma" w:hAnsi="Tahoma" w:cs="Tahoma"/>
@@ -1326,10 +1329,17 @@
           <w:szCs w:val="20"/>
           <w:lang w:val="es-CL"/>
         </w:rPr>
-        <w:t>npm</w:t>
-      </w:r>
-      <w:proofErr w:type="spellEnd"/>
-      <w:r>
+        <w:t>.</w:t>
+      </w:r>
+    </w:p>
+    <w:p>
+      <w:pPr>
+        <w:pStyle w:val="Prrafodelista"/>
+        <w:numPr>
+          <w:ilvl w:val="0"/>
+          <w:numId w:val="8"/>
+        </w:numPr>
+        <w:spacing w:after="240"/>
         <w:rPr>
           <w:rFonts w:ascii="Tahoma" w:hAnsi="Tahoma" w:cs="Tahoma"/>
           <w:bCs/>
@@ -1337,7 +1347,26 @@
           <w:szCs w:val="20"/>
           <w:lang w:val="es-CL"/>
         </w:rPr>
-        <w:t>.</w:t>
+      </w:pPr>
+      <w:r>
+        <w:rPr>
+          <w:rFonts w:ascii="Tahoma" w:hAnsi="Tahoma" w:cs="Tahoma"/>
+          <w:bCs/>
+          <w:sz w:val="20"/>
+          <w:szCs w:val="20"/>
+          <w:lang w:val="es-CL"/>
+        </w:rPr>
+        <w:t>Actualmente aprendiendo de forma autodidacta React.js y PHP básico.</w:t>
+      </w:r>
+      <w:r>
+        <w:rPr>
+          <w:rFonts w:ascii="Tahoma" w:hAnsi="Tahoma" w:cs="Tahoma"/>
+          <w:bCs/>
+          <w:sz w:val="20"/>
+          <w:szCs w:val="20"/>
+          <w:lang w:val="es-CL"/>
+        </w:rPr>
+        <w:t xml:space="preserve"> </w:t>
       </w:r>
     </w:p>
     <w:p>
@@ -1388,41 +1417,7 @@
           <w:szCs w:val="20"/>
           <w:lang w:val="es-CL"/>
         </w:rPr>
-        <w:t xml:space="preserve">Además, he aprendido de forma autodidacta a trabajar en Photoshop para edición de imágenes, Adobe Premiere en nivel básico para edición de video e incluso mi gusto por la música me ha llevado a aprender </w:t>
-      </w:r>
-      <w:r>
-        <w:rPr>
-          <w:rFonts w:ascii="Tahoma" w:hAnsi="Tahoma" w:cs="Tahoma"/>
-          <w:bCs/>
-          <w:sz w:val="20"/>
-          <w:szCs w:val="20"/>
-          <w:lang w:val="es-CL"/>
-        </w:rPr>
-        <w:t>herramientas como Ableton Live para la producción musical.</w:t>
-      </w:r>
-    </w:p>
-    <w:p>
-      <w:pPr>
-        <w:spacing w:after="240"/>
-        <w:rPr>
-          <w:rFonts w:ascii="Tahoma" w:hAnsi="Tahoma" w:cs="Tahoma"/>
-          <w:b/>
-          <w:color w:val="3B3838" w:themeColor="background2" w:themeShade="40"/>
-          <w:sz w:val="20"/>
-          <w:szCs w:val="20"/>
-          <w:lang w:val="es-CL"/>
-        </w:rPr>
-      </w:pPr>
-      <w:r>
-        <w:rPr>
-          <w:rFonts w:ascii="Tahoma" w:hAnsi="Tahoma" w:cs="Tahoma"/>
-          <w:b/>
-          <w:color w:val="3B3838" w:themeColor="background2" w:themeShade="40"/>
-          <w:sz w:val="20"/>
-          <w:szCs w:val="20"/>
-          <w:lang w:val="es-CL"/>
-        </w:rPr>
-        <w:t>Idiomas:</w:t>
+        <w:t>Microsoft Excel en un nivel básico.</w:t>
       </w:r>
     </w:p>
     <w:p>
@@ -1449,6 +1444,87 @@
           <w:szCs w:val="20"/>
           <w:lang w:val="es-CL"/>
         </w:rPr>
+        <w:t>Además, he aprendido de forma autodidacta a trabajar en Photoshop para edición de imágenes</w:t>
+      </w:r>
+      <w:r>
+        <w:rPr>
+          <w:rFonts w:ascii="Tahoma" w:hAnsi="Tahoma" w:cs="Tahoma"/>
+          <w:bCs/>
+          <w:sz w:val="20"/>
+          <w:szCs w:val="20"/>
+          <w:lang w:val="es-CL"/>
+        </w:rPr>
+        <w:t xml:space="preserve"> y</w:t>
+      </w:r>
+      <w:r>
+        <w:rPr>
+          <w:rFonts w:ascii="Tahoma" w:hAnsi="Tahoma" w:cs="Tahoma"/>
+          <w:bCs/>
+          <w:sz w:val="20"/>
+          <w:szCs w:val="20"/>
+          <w:lang w:val="es-CL"/>
+        </w:rPr>
+        <w:t xml:space="preserve"> Adobe Premiere en nivel básico para edición de video</w:t>
+      </w:r>
+      <w:r>
+        <w:rPr>
+          <w:rFonts w:ascii="Tahoma" w:hAnsi="Tahoma" w:cs="Tahoma"/>
+          <w:bCs/>
+          <w:sz w:val="20"/>
+          <w:szCs w:val="20"/>
+          <w:lang w:val="es-CL"/>
+        </w:rPr>
+        <w:t>.</w:t>
+      </w:r>
+    </w:p>
+    <w:p>
+      <w:pPr>
+        <w:spacing w:after="240"/>
+        <w:rPr>
+          <w:rFonts w:ascii="Tahoma" w:hAnsi="Tahoma" w:cs="Tahoma"/>
+          <w:b/>
+          <w:color w:val="3B3838" w:themeColor="background2" w:themeShade="40"/>
+          <w:sz w:val="20"/>
+          <w:szCs w:val="20"/>
+          <w:lang w:val="es-CL"/>
+        </w:rPr>
+      </w:pPr>
+      <w:r>
+        <w:rPr>
+          <w:rFonts w:ascii="Tahoma" w:hAnsi="Tahoma" w:cs="Tahoma"/>
+          <w:b/>
+          <w:color w:val="3B3838" w:themeColor="background2" w:themeShade="40"/>
+          <w:sz w:val="20"/>
+          <w:szCs w:val="20"/>
+          <w:lang w:val="es-CL"/>
+        </w:rPr>
+        <w:t>Idiomas:</w:t>
+      </w:r>
+    </w:p>
+    <w:p>
+      <w:pPr>
+        <w:pStyle w:val="Prrafodelista"/>
+        <w:numPr>
+          <w:ilvl w:val="0"/>
+          <w:numId w:val="9"/>
+        </w:numPr>
+        <w:spacing w:after="240"/>
+        <w:rPr>
+          <w:rFonts w:ascii="Tahoma" w:hAnsi="Tahoma" w:cs="Tahoma"/>
+          <w:bCs/>
+          <w:sz w:val="20"/>
+          <w:szCs w:val="20"/>
+          <w:lang w:val="es-CL"/>
+        </w:rPr>
+      </w:pPr>
+      <w:r>
+        <w:rPr>
+          <w:rFonts w:ascii="Tahoma" w:hAnsi="Tahoma" w:cs="Tahoma"/>
+          <w:bCs/>
+          <w:sz w:val="20"/>
+          <w:szCs w:val="20"/>
+          <w:lang w:val="es-CL"/>
+        </w:rPr>
         <w:t>Español nativo y un nivel de inglés que considero medio-alto, ya que soy capaz de comunicarme de una manera básica y hacerme entender, y aunque es algo que aún debo seguir perfeccionando, es un idioma que me fascina, utilizándolo como idioma principal para navegar en la web. Disfruto además de consumir contenido hecho en inglés, desde tutoriales, podcasts, películas en su idioma original y música.</w:t>
       </w:r>
     </w:p>
@@ -1503,21 +1579,8 @@
           <w:szCs w:val="20"/>
           <w:lang w:val="es-CL"/>
         </w:rPr>
-        <w:t xml:space="preserve">Afrodita Pastén </w:t>
-      </w:r>
-      <w:proofErr w:type="spellStart"/>
-      <w:r>
-        <w:rPr>
-          <w:rFonts w:ascii="Tahoma" w:hAnsi="Tahoma" w:cs="Tahoma"/>
-          <w:b/>
-          <w:color w:val="3B3838" w:themeColor="background2" w:themeShade="40"/>
-          <w:sz w:val="20"/>
-          <w:szCs w:val="20"/>
-          <w:lang w:val="es-CL"/>
-        </w:rPr>
-        <w:t>Tricallotis</w:t>
-      </w:r>
-      <w:proofErr w:type="spellEnd"/>
+        <w:t>Afrodita Pastén Tricallotis</w:t>
+      </w:r>
       <w:r>
         <w:rPr>
           <w:rFonts w:ascii="Tahoma" w:hAnsi="Tahoma" w:cs="Tahoma"/>
@@ -3213,6 +3276,18 @@
       <w:shd w:val="clear" w:color="auto" w:fill="E1DFDD"/>
     </w:rPr>
   </w:style>
+  <w:style w:type="character" w:styleId="Hipervnculovisitado">
+    <w:name w:val="FollowedHyperlink"/>
+    <w:basedOn w:val="Fuentedeprrafopredeter"/>
+    <w:uiPriority w:val="99"/>
+    <w:semiHidden/>
+    <w:unhideWhenUsed/>
+    <w:rsid w:val="0001615C"/>
+    <w:rPr>
+      <w:color w:val="954F72" w:themeColor="followedHyperlink"/>
+      <w:u w:val="single"/>
+    </w:rPr>
+  </w:style>
 </w:styles>
 </file>
 

</xml_diff>